<commit_message>
naive bayes , decision tree & knn
</commit_message>
<xml_diff>
--- a/Naive Bayes/New DOCX Document.docx
+++ b/Naive Bayes/New DOCX Document.docx
@@ -503,6 +503,15 @@
     </w:tblPr>
   </w:style>
   <w:style w:type="character" w:styleId="4">
+    <w:name w:val="FollowedHyperlink"/>
+    <w:basedOn w:val="2"/>
+    <w:uiPriority w:val="0"/>
+    <w:rPr>
+      <w:color w:val="800080"/>
+      <w:u w:val="single"/>
+    </w:rPr>
+  </w:style>
+  <w:style w:type="character" w:styleId="5">
     <w:name w:val="Hyperlink"/>
     <w:basedOn w:val="2"/>
     <w:uiPriority w:val="0"/>

</xml_diff>